<commit_message>
Added Hanging On Ledge System
Still requires a bit more work: pull up animation needs to be implemented, rotation still broken
</commit_message>
<xml_diff>
--- a/AssignmentProposal.docx
+++ b/AssignmentProposal.docx
@@ -12,8 +12,6 @@
           <w:lang w:val="en-US"/>
         </w:rPr>
       </w:pPr>
-      <w:bookmarkStart w:id="0" w:name="_GoBack"/>
-      <w:bookmarkEnd w:id="0"/>
       <w:r>
         <w:rPr>
           <w:i/>
@@ -1231,15 +1229,8 @@
       </w:r>
     </w:p>
     <w:p>
-      <w:pPr>
-        <w:pStyle w:val="Lijstalinea"/>
-      </w:pPr>
-    </w:p>
-    <w:p>
-      <w:pPr>
-        <w:pStyle w:val="Lijstalinea"/>
-        <w:ind w:left="1065"/>
-      </w:pPr>
+      <w:bookmarkStart w:id="0" w:name="_GoBack"/>
+      <w:bookmarkEnd w:id="0"/>
     </w:p>
     <w:p>
       <w:pPr>
@@ -2001,6 +1992,7 @@
                                 <w:dataBinding w:prefixMappings="xmlns:ns0='http://purl.org/dc/elements/1.1/' xmlns:ns1='http://schemas.openxmlformats.org/package/2006/metadata/core-properties' " w:xpath="/ns1:coreProperties[1]/ns0:title[1]" w:storeItemID="{6C3C8BC8-F283-45AE-878A-BAB7291924A1}"/>
                                 <w:text/>
                               </w:sdtPr>
+                              <w:sdtEndPr/>
                               <w:sdtContent>
                                 <w:r>
                                   <w:rPr>
@@ -2036,6 +2028,7 @@
                                 <w:dataBinding w:prefixMappings="xmlns:ns0='http://purl.org/dc/elements/1.1/' xmlns:ns1='http://schemas.openxmlformats.org/package/2006/metadata/core-properties' " w:xpath="/ns1:coreProperties[1]/ns0:subject[1]" w:storeItemID="{6C3C8BC8-F283-45AE-878A-BAB7291924A1}"/>
                                 <w:text/>
                               </w:sdtPr>
+                              <w:sdtEndPr/>
                               <w:sdtContent>
                                 <w:proofErr w:type="spellStart"/>
                                 <w:r>
@@ -2097,6 +2090,7 @@
                           <w:dataBinding w:prefixMappings="xmlns:ns0='http://purl.org/dc/elements/1.1/' xmlns:ns1='http://schemas.openxmlformats.org/package/2006/metadata/core-properties' " w:xpath="/ns1:coreProperties[1]/ns0:title[1]" w:storeItemID="{6C3C8BC8-F283-45AE-878A-BAB7291924A1}"/>
                           <w:text/>
                         </w:sdtPr>
+                        <w:sdtEndPr/>
                         <w:sdtContent>
                           <w:r>
                             <w:rPr>
@@ -2132,6 +2126,7 @@
                           <w:dataBinding w:prefixMappings="xmlns:ns0='http://purl.org/dc/elements/1.1/' xmlns:ns1='http://schemas.openxmlformats.org/package/2006/metadata/core-properties' " w:xpath="/ns1:coreProperties[1]/ns0:subject[1]" w:storeItemID="{6C3C8BC8-F283-45AE-878A-BAB7291924A1}"/>
                           <w:text/>
                         </w:sdtPr>
+                        <w:sdtEndPr/>
                         <w:sdtContent>
                           <w:proofErr w:type="spellStart"/>
                           <w:r>
@@ -3532,7 +3527,7 @@
 </file>
 
 <file path=customXml/itemProps1.xml><?xml version="1.0" encoding="utf-8"?>
-<ds:datastoreItem xmlns:ds="http://schemas.openxmlformats.org/officeDocument/2006/customXml" ds:itemID="{59803B20-F7A6-4782-BE2C-A1C080F23A80}">
+<ds:datastoreItem xmlns:ds="http://schemas.openxmlformats.org/officeDocument/2006/customXml" ds:itemID="{18FE77CD-01C0-42C9-A9FD-527FB3502CD3}">
   <ds:schemaRefs>
     <ds:schemaRef ds:uri="http://schemas.openxmlformats.org/officeDocument/2006/bibliography"/>
   </ds:schemaRefs>

</xml_diff>

<commit_message>
Added Shotting + Gun Pickup Mechanic
</commit_message>
<xml_diff>
--- a/AssignmentProposal.docx
+++ b/AssignmentProposal.docx
@@ -1227,8 +1227,6 @@
       <w:r>
         <w:t xml:space="preserve"> naar boven te doen. </w:t>
       </w:r>
-      <w:bookmarkStart w:id="0" w:name="_GoBack"/>
-      <w:bookmarkEnd w:id="0"/>
     </w:p>
     <w:p>
       <w:pPr>
@@ -1732,6 +1730,8 @@
         </w:rPr>
         <w:t>: paars</w:t>
       </w:r>
+      <w:bookmarkStart w:id="0" w:name="_GoBack"/>
+      <w:bookmarkEnd w:id="0"/>
     </w:p>
     <w:p>
       <w:pPr>
@@ -1990,7 +1990,6 @@
                                 <w:dataBinding w:prefixMappings="xmlns:ns0='http://purl.org/dc/elements/1.1/' xmlns:ns1='http://schemas.openxmlformats.org/package/2006/metadata/core-properties' " w:xpath="/ns1:coreProperties[1]/ns0:title[1]" w:storeItemID="{6C3C8BC8-F283-45AE-878A-BAB7291924A1}"/>
                                 <w:text/>
                               </w:sdtPr>
-                              <w:sdtEndPr/>
                               <w:sdtContent>
                                 <w:r>
                                   <w:rPr>
@@ -2026,7 +2025,6 @@
                                 <w:dataBinding w:prefixMappings="xmlns:ns0='http://purl.org/dc/elements/1.1/' xmlns:ns1='http://schemas.openxmlformats.org/package/2006/metadata/core-properties' " w:xpath="/ns1:coreProperties[1]/ns0:subject[1]" w:storeItemID="{6C3C8BC8-F283-45AE-878A-BAB7291924A1}"/>
                                 <w:text/>
                               </w:sdtPr>
-                              <w:sdtEndPr/>
                               <w:sdtContent>
                                 <w:proofErr w:type="spellStart"/>
                                 <w:r>
@@ -2088,7 +2086,6 @@
                           <w:dataBinding w:prefixMappings="xmlns:ns0='http://purl.org/dc/elements/1.1/' xmlns:ns1='http://schemas.openxmlformats.org/package/2006/metadata/core-properties' " w:xpath="/ns1:coreProperties[1]/ns0:title[1]" w:storeItemID="{6C3C8BC8-F283-45AE-878A-BAB7291924A1}"/>
                           <w:text/>
                         </w:sdtPr>
-                        <w:sdtEndPr/>
                         <w:sdtContent>
                           <w:r>
                             <w:rPr>
@@ -2124,7 +2121,6 @@
                           <w:dataBinding w:prefixMappings="xmlns:ns0='http://purl.org/dc/elements/1.1/' xmlns:ns1='http://schemas.openxmlformats.org/package/2006/metadata/core-properties' " w:xpath="/ns1:coreProperties[1]/ns0:subject[1]" w:storeItemID="{6C3C8BC8-F283-45AE-878A-BAB7291924A1}"/>
                           <w:text/>
                         </w:sdtPr>
-                        <w:sdtEndPr/>
                         <w:sdtContent>
                           <w:proofErr w:type="spellStart"/>
                           <w:r>
@@ -3525,7 +3521,7 @@
 </file>
 
 <file path=customXml/itemProps1.xml><?xml version="1.0" encoding="utf-8"?>
-<ds:datastoreItem xmlns:ds="http://schemas.openxmlformats.org/officeDocument/2006/customXml" ds:itemID="{89CA5C5B-5E89-459E-811C-495EBED1DEAE}">
+<ds:datastoreItem xmlns:ds="http://schemas.openxmlformats.org/officeDocument/2006/customXml" ds:itemID="{C22CEFB2-E0D4-493A-8D9B-1748E24760A9}">
   <ds:schemaRefs>
     <ds:schemaRef ds:uri="http://schemas.openxmlformats.org/officeDocument/2006/bibliography"/>
   </ds:schemaRefs>

</xml_diff>

<commit_message>
Added AI Idle Roaming
</commit_message>
<xml_diff>
--- a/AssignmentProposal.docx
+++ b/AssignmentProposal.docx
@@ -795,6 +795,16 @@
     </w:p>
     <w:p>
       <w:pPr>
+        <w:ind w:left="705"/>
+        <w:rPr>
+          <w:b/>
+          <w:sz w:val="28"/>
+          <w:szCs w:val="28"/>
+        </w:rPr>
+      </w:pPr>
+    </w:p>
+    <w:p>
+      <w:pPr>
         <w:pStyle w:val="Lijstalinea"/>
         <w:numPr>
           <w:ilvl w:val="0"/>
@@ -813,6 +823,7 @@
           <w:sz w:val="28"/>
           <w:szCs w:val="28"/>
         </w:rPr>
+        <w:lastRenderedPageBreak/>
         <w:t>Navigation</w:t>
       </w:r>
       <w:proofErr w:type="spellEnd"/>
@@ -858,12 +869,11 @@
         <w:rPr>
           <w:noProof/>
         </w:rPr>
-        <w:lastRenderedPageBreak/>
         <w:drawing>
-          <wp:inline distT="0" distB="0" distL="0" distR="0" wp14:anchorId="7797683F" wp14:editId="1152C66F">
-            <wp:extent cx="4069492" cy="3404918"/>
-            <wp:effectExtent l="0" t="0" r="7620" b="5080"/>
-            <wp:docPr id="3" name="Afbeelding 3"/>
+          <wp:inline distT="0" distB="0" distL="0" distR="0" wp14:anchorId="69742629" wp14:editId="15B493B9">
+            <wp:extent cx="5760720" cy="5316855"/>
+            <wp:effectExtent l="0" t="0" r="0" b="0"/>
+            <wp:docPr id="8" name="Afbeelding 8"/>
             <wp:cNvGraphicFramePr>
               <a:graphicFrameLocks xmlns:a="http://schemas.openxmlformats.org/drawingml/2006/main" noChangeAspect="1"/>
             </wp:cNvGraphicFramePr>
@@ -883,7 +893,7 @@
                   <pic:spPr>
                     <a:xfrm>
                       <a:off x="0" y="0"/>
-                      <a:ext cx="4073969" cy="3408664"/>
+                      <a:ext cx="5760720" cy="5316855"/>
                     </a:xfrm>
                     <a:prstGeom prst="rect">
                       <a:avLst/>
@@ -928,6 +938,8 @@
         <w:pStyle w:val="Lijstalinea"/>
         <w:ind w:left="1785"/>
       </w:pPr>
+      <w:bookmarkStart w:id="0" w:name="_GoBack"/>
+      <w:bookmarkEnd w:id="0"/>
     </w:p>
     <w:p>
       <w:pPr>
@@ -978,46 +990,6 @@
       <w:r>
         <w:t>als de speler 5 keer geraakt wordt sterft hij.</w:t>
       </w:r>
-    </w:p>
-    <w:p>
-      <w:pPr>
-        <w:rPr>
-          <w:sz w:val="36"/>
-          <w:szCs w:val="36"/>
-        </w:rPr>
-      </w:pPr>
-    </w:p>
-    <w:p>
-      <w:pPr>
-        <w:rPr>
-          <w:sz w:val="36"/>
-          <w:szCs w:val="36"/>
-        </w:rPr>
-      </w:pPr>
-    </w:p>
-    <w:p>
-      <w:pPr>
-        <w:rPr>
-          <w:sz w:val="36"/>
-          <w:szCs w:val="36"/>
-        </w:rPr>
-      </w:pPr>
-    </w:p>
-    <w:p>
-      <w:pPr>
-        <w:rPr>
-          <w:sz w:val="36"/>
-          <w:szCs w:val="36"/>
-        </w:rPr>
-      </w:pPr>
-    </w:p>
-    <w:p>
-      <w:pPr>
-        <w:rPr>
-          <w:sz w:val="36"/>
-          <w:szCs w:val="36"/>
-        </w:rPr>
-      </w:pPr>
     </w:p>
     <w:p>
       <w:pPr>
@@ -1730,8 +1702,6 @@
         </w:rPr>
         <w:t>: paars</w:t>
       </w:r>
-      <w:bookmarkStart w:id="0" w:name="_GoBack"/>
-      <w:bookmarkEnd w:id="0"/>
     </w:p>
     <w:p>
       <w:pPr>
@@ -1990,6 +1960,7 @@
                                 <w:dataBinding w:prefixMappings="xmlns:ns0='http://purl.org/dc/elements/1.1/' xmlns:ns1='http://schemas.openxmlformats.org/package/2006/metadata/core-properties' " w:xpath="/ns1:coreProperties[1]/ns0:title[1]" w:storeItemID="{6C3C8BC8-F283-45AE-878A-BAB7291924A1}"/>
                                 <w:text/>
                               </w:sdtPr>
+                              <w:sdtEndPr/>
                               <w:sdtContent>
                                 <w:r>
                                   <w:rPr>
@@ -2025,6 +1996,7 @@
                                 <w:dataBinding w:prefixMappings="xmlns:ns0='http://purl.org/dc/elements/1.1/' xmlns:ns1='http://schemas.openxmlformats.org/package/2006/metadata/core-properties' " w:xpath="/ns1:coreProperties[1]/ns0:subject[1]" w:storeItemID="{6C3C8BC8-F283-45AE-878A-BAB7291924A1}"/>
                                 <w:text/>
                               </w:sdtPr>
+                              <w:sdtEndPr/>
                               <w:sdtContent>
                                 <w:proofErr w:type="spellStart"/>
                                 <w:r>
@@ -3521,7 +3493,7 @@
 </file>
 
 <file path=customXml/itemProps1.xml><?xml version="1.0" encoding="utf-8"?>
-<ds:datastoreItem xmlns:ds="http://schemas.openxmlformats.org/officeDocument/2006/customXml" ds:itemID="{C22CEFB2-E0D4-493A-8D9B-1748E24760A9}">
+<ds:datastoreItem xmlns:ds="http://schemas.openxmlformats.org/officeDocument/2006/customXml" ds:itemID="{2FB00C87-52B4-4DF9-A0B7-BE2778F917F2}">
   <ds:schemaRefs>
     <ds:schemaRef ds:uri="http://schemas.openxmlformats.org/officeDocument/2006/bibliography"/>
   </ds:schemaRefs>

</xml_diff>

<commit_message>
Graphics tweak + fixed broken respawn point + Fixed game title
some minor overall improvments
</commit_message>
<xml_diff>
--- a/AssignmentProposal.docx
+++ b/AssignmentProposal.docx
@@ -12,6 +12,8 @@
           <w:lang w:val="en-US"/>
         </w:rPr>
       </w:pPr>
+      <w:bookmarkStart w:id="0" w:name="_GoBack"/>
+      <w:bookmarkEnd w:id="0"/>
       <w:r>
         <w:rPr>
           <w:i/>
@@ -530,16 +532,13 @@
         <w:t>Extra</w:t>
       </w:r>
       <w:r>
-        <w:t>: speler sterft als hij van te hoog valt</w:t>
-      </w:r>
-      <w:r>
-        <w:t xml:space="preserve"> (meer dan 3.5m)</w:t>
-      </w:r>
-      <w:r>
-        <w:t>.</w:t>
-      </w:r>
-      <w:r>
-        <w:t xml:space="preserve"> Ook sterft hij als hij te veel </w:t>
+        <w:t xml:space="preserve">: </w:t>
+      </w:r>
+      <w:r>
+        <w:t>De speler</w:t>
+      </w:r>
+      <w:r>
+        <w:t xml:space="preserve"> sterft hij als hij te veel </w:t>
       </w:r>
       <w:proofErr w:type="spellStart"/>
       <w:r>
@@ -550,7 +549,13 @@
         <w:t xml:space="preserve"> neemt van vijanden die op hem schieten</w:t>
       </w:r>
       <w:r>
-        <w:t xml:space="preserve"> (meer dan 5 keer geraakt)</w:t>
+        <w:t xml:space="preserve"> (</w:t>
+      </w:r>
+      <w:r>
+        <w:t>vanaf 5 keer geraakt</w:t>
+      </w:r>
+      <w:r>
+        <w:t>)</w:t>
       </w:r>
       <w:r>
         <w:t>.</w:t>
@@ -600,7 +605,26 @@
         <w:t>Duwen van een blok:</w:t>
       </w:r>
       <w:r>
-        <w:t xml:space="preserve"> de speler kan blokken duwen om op hogere plaatsen te geraken, om een klein puzzel element aan het spel toe te voegen. Dit is gebaseerd op fysica.</w:t>
+        <w:t xml:space="preserve"> de speler kan blokken duwen om op hogere plaatsen te geraken, om een klein puzzel element aan het spel toe te voegen. Dit is gebaseerd op fysica</w:t>
+      </w:r>
+      <w:r>
+        <w:t xml:space="preserve"> via een </w:t>
+      </w:r>
+      <w:proofErr w:type="spellStart"/>
+      <w:r>
+        <w:t>rigidbody</w:t>
+      </w:r>
+      <w:proofErr w:type="spellEnd"/>
+      <w:r>
+        <w:t xml:space="preserve"> en </w:t>
+      </w:r>
+      <w:proofErr w:type="spellStart"/>
+      <w:r>
+        <w:t>forces</w:t>
+      </w:r>
+      <w:proofErr w:type="spellEnd"/>
+      <w:r>
+        <w:t>.</w:t>
       </w:r>
     </w:p>
     <w:p>
@@ -906,8 +930,6 @@
           </wp:inline>
         </w:drawing>
       </w:r>
-      <w:bookmarkStart w:id="0" w:name="_GoBack"/>
-      <w:bookmarkEnd w:id="0"/>
     </w:p>
     <w:p>
       <w:pPr>
@@ -1961,7 +1983,6 @@
                                 <w:dataBinding w:prefixMappings="xmlns:ns0='http://purl.org/dc/elements/1.1/' xmlns:ns1='http://schemas.openxmlformats.org/package/2006/metadata/core-properties' " w:xpath="/ns1:coreProperties[1]/ns0:title[1]" w:storeItemID="{6C3C8BC8-F283-45AE-878A-BAB7291924A1}"/>
                                 <w:text/>
                               </w:sdtPr>
-                              <w:sdtEndPr/>
                               <w:sdtContent>
                                 <w:r>
                                   <w:rPr>
@@ -1997,7 +2018,6 @@
                                 <w:dataBinding w:prefixMappings="xmlns:ns0='http://purl.org/dc/elements/1.1/' xmlns:ns1='http://schemas.openxmlformats.org/package/2006/metadata/core-properties' " w:xpath="/ns1:coreProperties[1]/ns0:subject[1]" w:storeItemID="{6C3C8BC8-F283-45AE-878A-BAB7291924A1}"/>
                                 <w:text/>
                               </w:sdtPr>
-                              <w:sdtEndPr/>
                               <w:sdtContent>
                                 <w:proofErr w:type="spellStart"/>
                                 <w:r>
@@ -2059,7 +2079,6 @@
                           <w:dataBinding w:prefixMappings="xmlns:ns0='http://purl.org/dc/elements/1.1/' xmlns:ns1='http://schemas.openxmlformats.org/package/2006/metadata/core-properties' " w:xpath="/ns1:coreProperties[1]/ns0:title[1]" w:storeItemID="{6C3C8BC8-F283-45AE-878A-BAB7291924A1}"/>
                           <w:text/>
                         </w:sdtPr>
-                        <w:sdtEndPr/>
                         <w:sdtContent>
                           <w:r>
                             <w:rPr>
@@ -2095,7 +2114,6 @@
                           <w:dataBinding w:prefixMappings="xmlns:ns0='http://purl.org/dc/elements/1.1/' xmlns:ns1='http://schemas.openxmlformats.org/package/2006/metadata/core-properties' " w:xpath="/ns1:coreProperties[1]/ns0:subject[1]" w:storeItemID="{6C3C8BC8-F283-45AE-878A-BAB7291924A1}"/>
                           <w:text/>
                         </w:sdtPr>
-                        <w:sdtEndPr/>
                         <w:sdtContent>
                           <w:proofErr w:type="spellStart"/>
                           <w:r>
@@ -3496,7 +3514,7 @@
 </file>
 
 <file path=customXml/itemProps1.xml><?xml version="1.0" encoding="utf-8"?>
-<ds:datastoreItem xmlns:ds="http://schemas.openxmlformats.org/officeDocument/2006/customXml" ds:itemID="{E2ACD28A-C7E6-437B-8AF9-10AA2756D673}">
+<ds:datastoreItem xmlns:ds="http://schemas.openxmlformats.org/officeDocument/2006/customXml" ds:itemID="{75ED2300-A54E-4D7D-AD66-8B20FD52F8AD}">
   <ds:schemaRefs>
     <ds:schemaRef ds:uri="http://schemas.openxmlformats.org/officeDocument/2006/bibliography"/>
   </ds:schemaRefs>

</xml_diff>